<commit_message>
Started ICE2A. Just need to add the movies.html part, since I haven't created that file with the SG-1 yet. see #1
</commit_message>
<xml_diff>
--- a/web_design_development.docx
+++ b/web_design_development.docx
@@ -142,6 +142,12 @@
     <w:p>
       <w:r>
         <w:t>Every folder should have its own index.html</w:t>
+      </w:r>
+    </w:p>
+    <w:p/>
+    <w:p>
+      <w:r>
+        <w:t>If you begin a path with /, it goes back to the root. Don’t use it!</w:t>
       </w:r>
       <w:bookmarkStart w:id="0" w:name="_GoBack"/>
       <w:bookmarkEnd w:id="0"/>

</xml_diff>